<commit_message>
Added Icons and started building the Main Menu UI
</commit_message>
<xml_diff>
--- a/Dy-Sudoku - Game Design Document.docx
+++ b/Dy-Sudoku - Game Design Document.docx
@@ -5505,6 +5505,55 @@
                   <w:noProof/>
                 </w:rPr>
                 <w:lastRenderedPageBreak/>
+                <w:t xml:space="preserve">Flaticon, 2010. </w:t>
+              </w:r>
+              <w:r>
+                <w:rPr>
+                  <w:i/>
+                  <w:iCs/>
+                  <w:noProof/>
+                </w:rPr>
+                <w:t xml:space="preserve">Flaticon. </w:t>
+              </w:r>
+              <w:r>
+                <w:rPr>
+                  <w:noProof/>
+                </w:rPr>
+                <w:t xml:space="preserve">[Online] </w:t>
+              </w:r>
+              <w:r>
+                <w:rPr>
+                  <w:noProof/>
+                </w:rPr>
+                <w:br/>
+                <w:t xml:space="preserve">Available at: </w:t>
+              </w:r>
+              <w:r>
+                <w:rPr>
+                  <w:noProof/>
+                  <w:u w:val="single"/>
+                </w:rPr>
+                <w:t>https://www.flaticon.com/icon-fonts-most-downloaded</w:t>
+              </w:r>
+              <w:r>
+                <w:rPr>
+                  <w:noProof/>
+                </w:rPr>
+                <w:br/>
+                <w:t>[Accessed 28 May 2025].</w:t>
+              </w:r>
+            </w:p>
+            <w:p>
+              <w:pPr>
+                <w:pStyle w:val="Bibliography"/>
+                <w:rPr>
+                  <w:noProof/>
+                </w:rPr>
+              </w:pPr>
+              <w:r>
+                <w:rPr>
+                  <w:noProof/>
+                </w:rPr>
                 <w:t xml:space="preserve">Microsoft Corporation, 2014. </w:t>
               </w:r>
               <w:r>
@@ -6393,6 +6442,7 @@
   <w:style w:type="character" w:default="1" w:styleId="DefaultParagraphFont">
     <w:name w:val="Default Paragraph Font"/>
     <w:uiPriority w:val="1"/>
+    <w:semiHidden/>
     <w:unhideWhenUsed/>
   </w:style>
   <w:style w:type="table" w:default="1" w:styleId="TableNormal">
@@ -7224,11 +7274,28 @@
     <b:URL>https://play-lh.googleusercontent.com/DXTADSCjRBr0kOgfOt927vTqcxb5O4jcLQRUKVFTe5WblKMcB1spJ0W_A8VEf6v3Zb0</b:URL>
     <b:RefOrder>2</b:RefOrder>
   </b:Source>
+  <b:Source>
+    <b:Tag>Fla10</b:Tag>
+    <b:SourceType>InternetSite</b:SourceType>
+    <b:Guid>{1BA2A82A-D1B3-4DB3-8C00-DBCE59643D79}</b:Guid>
+    <b:Author>
+      <b:Author>
+        <b:Corporate>Flaticon</b:Corporate>
+      </b:Author>
+    </b:Author>
+    <b:Title>Flaticon</b:Title>
+    <b:Year>2010</b:Year>
+    <b:YearAccessed>2025</b:YearAccessed>
+    <b:MonthAccessed>May</b:MonthAccessed>
+    <b:DayAccessed>28</b:DayAccessed>
+    <b:URL>https://www.flaticon.com/icon-fonts-most-downloaded</b:URL>
+    <b:RefOrder>3</b:RefOrder>
+  </b:Source>
 </b:Sources>
 </file>
 
 <file path=customXml/itemProps1.xml><?xml version="1.0" encoding="utf-8"?>
-<ds:datastoreItem xmlns:ds="http://schemas.openxmlformats.org/officeDocument/2006/customXml" ds:itemID="{20285FB5-BD23-4F98-8AAA-5CD768DF9816}">
+<ds:datastoreItem xmlns:ds="http://schemas.openxmlformats.org/officeDocument/2006/customXml" ds:itemID="{1945575A-5FBA-4C8B-A860-AAF30A402EEC}">
   <ds:schemaRefs>
     <ds:schemaRef ds:uri="http://schemas.openxmlformats.org/officeDocument/2006/bibliography"/>
   </ds:schemaRefs>

</xml_diff>